<commit_message>
Update to include node install and Firmata flash.
</commit_message>
<xml_diff>
--- a/assets/build-instructions.docx
+++ b/assets/build-instructions.docx
@@ -113,18 +113,7 @@
           <w:sz w:val="28"/>
           <w:szCs w:val="28"/>
         </w:rPr>
-        <w:t xml:space="preserve"> Chassis</w:t>
-      </w:r>
-      <w:bookmarkStart w:id="0" w:name="_GoBack"/>
-      <w:bookmarkEnd w:id="0"/>
-      <w:r>
-        <w:rPr>
-          <w:rFonts w:ascii="Arial" w:hAnsi="Arial" w:cs="Arial"/>
-          <w:color w:val="333333"/>
-          <w:sz w:val="28"/>
-          <w:szCs w:val="28"/>
-        </w:rPr>
-        <w:t xml:space="preserve"> instructions to build your chassis.</w:t>
+        <w:t xml:space="preserve"> Chassis instructions to build your chassis.</w:t>
       </w:r>
     </w:p>
     <w:p>
@@ -634,6 +623,10 @@
     <w:p>
       <w:pPr>
         <w:pStyle w:val="ListParagraph"/>
+        <w:autoSpaceDE w:val="0"/>
+        <w:autoSpaceDN w:val="0"/>
+        <w:adjustRightInd w:val="0"/>
+        <w:spacing w:after="0" w:line="240" w:lineRule="auto"/>
         <w:rPr>
           <w:rFonts w:ascii="Arial" w:hAnsi="Arial" w:cs="Arial"/>
           <w:color w:val="333333"/>
@@ -667,16 +660,29 @@
           <w:sz w:val="28"/>
           <w:szCs w:val="28"/>
         </w:rPr>
-        <w:t xml:space="preserve">$ </w:t>
-      </w:r>
-      <w:r>
-        <w:rPr>
-          <w:rFonts w:ascii="Arial" w:hAnsi="Arial" w:cs="Arial"/>
-          <w:color w:val="333333"/>
-          <w:sz w:val="28"/>
-          <w:szCs w:val="28"/>
-        </w:rPr>
-        <w:t>cd code</w:t>
+        <w:t xml:space="preserve">Install </w:t>
+      </w:r>
+      <w:hyperlink r:id="rId8" w:history="1">
+        <w:proofErr w:type="spellStart"/>
+        <w:r>
+          <w:rPr>
+            <w:rStyle w:val="Hyperlink"/>
+            <w:rFonts w:ascii="Arial" w:hAnsi="Arial" w:cs="Arial"/>
+            <w:sz w:val="28"/>
+            <w:szCs w:val="28"/>
+          </w:rPr>
+          <w:t>nodejs</w:t>
+        </w:r>
+        <w:proofErr w:type="spellEnd"/>
+      </w:hyperlink>
+      <w:r>
+        <w:rPr>
+          <w:rFonts w:ascii="Arial" w:hAnsi="Arial" w:cs="Arial"/>
+          <w:color w:val="333333"/>
+          <w:sz w:val="28"/>
+          <w:szCs w:val="28"/>
+        </w:rPr>
+        <w:t>, if you do not already have</w:t>
       </w:r>
     </w:p>
     <w:p>
@@ -704,7 +710,7 @@
           <w:sz w:val="28"/>
           <w:szCs w:val="28"/>
         </w:rPr>
-        <w:t xml:space="preserve">$ </w:t>
+        <w:t xml:space="preserve">Flash </w:t>
       </w:r>
       <w:proofErr w:type="spellStart"/>
       <w:r>
@@ -714,7 +720,7 @@
           <w:sz w:val="28"/>
           <w:szCs w:val="28"/>
         </w:rPr>
-        <w:t>npm</w:t>
+        <w:t>Firmata</w:t>
       </w:r>
       <w:proofErr w:type="spellEnd"/>
       <w:r>
@@ -724,7 +730,161 @@
           <w:sz w:val="28"/>
           <w:szCs w:val="28"/>
         </w:rPr>
-        <w:t xml:space="preserve"> install</w:t>
+        <w:t xml:space="preserve"> on Arduino</w:t>
+      </w:r>
+    </w:p>
+    <w:p>
+      <w:pPr>
+        <w:pStyle w:val="ListParagraph"/>
+        <w:numPr>
+          <w:ilvl w:val="2"/>
+          <w:numId w:val="1"/>
+        </w:numPr>
+        <w:autoSpaceDE w:val="0"/>
+        <w:autoSpaceDN w:val="0"/>
+        <w:adjustRightInd w:val="0"/>
+        <w:spacing w:after="0" w:line="240" w:lineRule="auto"/>
+        <w:rPr>
+          <w:rFonts w:ascii="Arial" w:hAnsi="Arial" w:cs="Arial"/>
+          <w:color w:val="333333"/>
+          <w:sz w:val="18"/>
+          <w:szCs w:val="18"/>
+        </w:rPr>
+      </w:pPr>
+      <w:r>
+        <w:rPr>
+          <w:rFonts w:ascii="Arial" w:hAnsi="Arial" w:cs="Arial"/>
+          <w:color w:val="333333"/>
+          <w:sz w:val="18"/>
+          <w:szCs w:val="18"/>
+        </w:rPr>
+        <w:t xml:space="preserve">Download </w:t>
+      </w:r>
+      <w:hyperlink r:id="rId9" w:history="1">
+        <w:r>
+          <w:rPr>
+            <w:rStyle w:val="Hyperlink"/>
+            <w:rFonts w:ascii="Arial" w:hAnsi="Arial" w:cs="Arial"/>
+            <w:sz w:val="18"/>
+            <w:szCs w:val="18"/>
+          </w:rPr>
+          <w:t>Arduino IDE</w:t>
+        </w:r>
+      </w:hyperlink>
+    </w:p>
+    <w:p>
+      <w:pPr>
+        <w:pStyle w:val="ListParagraph"/>
+        <w:numPr>
+          <w:ilvl w:val="2"/>
+          <w:numId w:val="1"/>
+        </w:numPr>
+        <w:autoSpaceDE w:val="0"/>
+        <w:autoSpaceDN w:val="0"/>
+        <w:adjustRightInd w:val="0"/>
+        <w:spacing w:after="0" w:line="240" w:lineRule="auto"/>
+        <w:rPr>
+          <w:rFonts w:ascii="Arial" w:hAnsi="Arial" w:cs="Arial"/>
+          <w:color w:val="333333"/>
+          <w:sz w:val="18"/>
+          <w:szCs w:val="18"/>
+        </w:rPr>
+      </w:pPr>
+      <w:r>
+        <w:rPr>
+          <w:rFonts w:ascii="Arial" w:hAnsi="Arial" w:cs="Arial"/>
+          <w:color w:val="333333"/>
+          <w:sz w:val="18"/>
+          <w:szCs w:val="18"/>
+        </w:rPr>
+        <w:t>Plug in Arduino via USB</w:t>
+      </w:r>
+    </w:p>
+    <w:p>
+      <w:pPr>
+        <w:pStyle w:val="ListParagraph"/>
+        <w:numPr>
+          <w:ilvl w:val="2"/>
+          <w:numId w:val="1"/>
+        </w:numPr>
+        <w:autoSpaceDE w:val="0"/>
+        <w:autoSpaceDN w:val="0"/>
+        <w:adjustRightInd w:val="0"/>
+        <w:spacing w:after="0" w:line="240" w:lineRule="auto"/>
+        <w:rPr>
+          <w:rFonts w:ascii="Arial" w:hAnsi="Arial" w:cs="Arial"/>
+          <w:color w:val="333333"/>
+          <w:sz w:val="18"/>
+          <w:szCs w:val="18"/>
+        </w:rPr>
+      </w:pPr>
+      <w:r>
+        <w:rPr>
+          <w:rFonts w:ascii="Arial" w:hAnsi="Arial" w:cs="Arial"/>
+          <w:color w:val="333333"/>
+          <w:sz w:val="18"/>
+          <w:szCs w:val="18"/>
+        </w:rPr>
+        <w:t xml:space="preserve">Open File -&gt; Examples -&gt; </w:t>
+      </w:r>
+      <w:proofErr w:type="spellStart"/>
+      <w:r>
+        <w:rPr>
+          <w:rFonts w:ascii="Arial" w:hAnsi="Arial" w:cs="Arial"/>
+          <w:color w:val="333333"/>
+          <w:sz w:val="18"/>
+          <w:szCs w:val="18"/>
+        </w:rPr>
+        <w:t>Firmata</w:t>
+      </w:r>
+      <w:proofErr w:type="spellEnd"/>
+      <w:r>
+        <w:rPr>
+          <w:rFonts w:ascii="Arial" w:hAnsi="Arial" w:cs="Arial"/>
+          <w:color w:val="333333"/>
+          <w:sz w:val="18"/>
+          <w:szCs w:val="18"/>
+        </w:rPr>
+        <w:t xml:space="preserve"> -&gt; </w:t>
+      </w:r>
+      <w:proofErr w:type="spellStart"/>
+      <w:r>
+        <w:rPr>
+          <w:rFonts w:ascii="Arial" w:hAnsi="Arial" w:cs="Arial"/>
+          <w:color w:val="333333"/>
+          <w:sz w:val="18"/>
+          <w:szCs w:val="18"/>
+        </w:rPr>
+        <w:t>StandardFirmataPlus</w:t>
+      </w:r>
+      <w:proofErr w:type="spellEnd"/>
+    </w:p>
+    <w:p>
+      <w:pPr>
+        <w:pStyle w:val="ListParagraph"/>
+        <w:numPr>
+          <w:ilvl w:val="2"/>
+          <w:numId w:val="1"/>
+        </w:numPr>
+        <w:autoSpaceDE w:val="0"/>
+        <w:autoSpaceDN w:val="0"/>
+        <w:adjustRightInd w:val="0"/>
+        <w:spacing w:after="0" w:line="240" w:lineRule="auto"/>
+        <w:rPr>
+          <w:rFonts w:ascii="Arial" w:hAnsi="Arial" w:cs="Arial"/>
+          <w:color w:val="333333"/>
+          <w:sz w:val="18"/>
+          <w:szCs w:val="18"/>
+        </w:rPr>
+      </w:pPr>
+      <w:r>
+        <w:rPr>
+          <w:rFonts w:ascii="Arial" w:hAnsi="Arial" w:cs="Arial"/>
+          <w:color w:val="333333"/>
+          <w:sz w:val="18"/>
+          <w:szCs w:val="18"/>
+        </w:rPr>
+        <w:t>Click “Upload” button.</w:t>
       </w:r>
     </w:p>
     <w:p>
@@ -752,8 +912,95 @@
           <w:sz w:val="28"/>
           <w:szCs w:val="28"/>
         </w:rPr>
+        <w:t xml:space="preserve">$ </w:t>
+      </w:r>
+      <w:r>
+        <w:rPr>
+          <w:rFonts w:ascii="Arial" w:hAnsi="Arial" w:cs="Arial"/>
+          <w:color w:val="333333"/>
+          <w:sz w:val="28"/>
+          <w:szCs w:val="28"/>
+        </w:rPr>
+        <w:t>cd code</w:t>
+      </w:r>
+    </w:p>
+    <w:p>
+      <w:pPr>
+        <w:pStyle w:val="ListParagraph"/>
+        <w:numPr>
+          <w:ilvl w:val="1"/>
+          <w:numId w:val="1"/>
+        </w:numPr>
+        <w:autoSpaceDE w:val="0"/>
+        <w:autoSpaceDN w:val="0"/>
+        <w:adjustRightInd w:val="0"/>
+        <w:spacing w:after="0" w:line="240" w:lineRule="auto"/>
+        <w:rPr>
+          <w:rFonts w:ascii="Arial" w:hAnsi="Arial" w:cs="Arial"/>
+          <w:color w:val="333333"/>
+          <w:sz w:val="28"/>
+          <w:szCs w:val="28"/>
+        </w:rPr>
+      </w:pPr>
+      <w:r>
+        <w:rPr>
+          <w:rFonts w:ascii="Arial" w:hAnsi="Arial" w:cs="Arial"/>
+          <w:color w:val="333333"/>
+          <w:sz w:val="28"/>
+          <w:szCs w:val="28"/>
+        </w:rPr>
+        <w:t xml:space="preserve">$ </w:t>
+      </w:r>
+      <w:proofErr w:type="spellStart"/>
+      <w:r>
+        <w:rPr>
+          <w:rFonts w:ascii="Arial" w:hAnsi="Arial" w:cs="Arial"/>
+          <w:color w:val="333333"/>
+          <w:sz w:val="28"/>
+          <w:szCs w:val="28"/>
+        </w:rPr>
+        <w:t>npm</w:t>
+      </w:r>
+      <w:proofErr w:type="spellEnd"/>
+      <w:r>
+        <w:rPr>
+          <w:rFonts w:ascii="Arial" w:hAnsi="Arial" w:cs="Arial"/>
+          <w:color w:val="333333"/>
+          <w:sz w:val="28"/>
+          <w:szCs w:val="28"/>
+        </w:rPr>
+        <w:t xml:space="preserve"> install</w:t>
+      </w:r>
+    </w:p>
+    <w:p>
+      <w:pPr>
+        <w:pStyle w:val="ListParagraph"/>
+        <w:numPr>
+          <w:ilvl w:val="1"/>
+          <w:numId w:val="1"/>
+        </w:numPr>
+        <w:autoSpaceDE w:val="0"/>
+        <w:autoSpaceDN w:val="0"/>
+        <w:adjustRightInd w:val="0"/>
+        <w:spacing w:after="0" w:line="240" w:lineRule="auto"/>
+        <w:rPr>
+          <w:rFonts w:ascii="Arial" w:hAnsi="Arial" w:cs="Arial"/>
+          <w:color w:val="333333"/>
+          <w:sz w:val="28"/>
+          <w:szCs w:val="28"/>
+        </w:rPr>
+      </w:pPr>
+      <w:r>
+        <w:rPr>
+          <w:rFonts w:ascii="Arial" w:hAnsi="Arial" w:cs="Arial"/>
+          <w:color w:val="333333"/>
+          <w:sz w:val="28"/>
+          <w:szCs w:val="28"/>
+        </w:rPr>
         <w:t>$ node sumobot.js</w:t>
       </w:r>
+      <w:bookmarkStart w:id="0" w:name="_GoBack"/>
+      <w:bookmarkEnd w:id="0"/>
     </w:p>
     <w:p>
       <w:pPr>
@@ -1005,7 +1252,7 @@
         <w:ind w:left="1440" w:hanging="360"/>
       </w:pPr>
     </w:lvl>
-    <w:lvl w:ilvl="2" w:tplc="0409001B" w:tentative="1">
+    <w:lvl w:ilvl="2" w:tplc="0409001B">
       <w:start w:val="1"/>
       <w:numFmt w:val="lowerRoman"/>
       <w:lvlText w:val="%3."/>
@@ -1331,6 +1578,17 @@
       <w:szCs w:val="16"/>
     </w:rPr>
   </w:style>
+  <w:style w:type="character" w:styleId="Hyperlink">
+    <w:name w:val="Hyperlink"/>
+    <w:basedOn w:val="DefaultParagraphFont"/>
+    <w:uiPriority w:val="99"/>
+    <w:unhideWhenUsed/>
+    <w:rsid w:val="00A328AE"/>
+    <w:rPr>
+      <w:color w:val="0000FF" w:themeColor="hyperlink"/>
+      <w:u w:val="single"/>
+    </w:rPr>
+  </w:style>
 </w:styles>
 </file>
 
@@ -1588,6 +1846,17 @@
       <w:rFonts w:ascii="Tahoma" w:hAnsi="Tahoma" w:cs="Tahoma"/>
       <w:sz w:val="16"/>
       <w:szCs w:val="16"/>
+    </w:rPr>
+  </w:style>
+  <w:style w:type="character" w:styleId="Hyperlink">
+    <w:name w:val="Hyperlink"/>
+    <w:basedOn w:val="DefaultParagraphFont"/>
+    <w:uiPriority w:val="99"/>
+    <w:unhideWhenUsed/>
+    <w:rsid w:val="00A328AE"/>
+    <w:rPr>
+      <w:color w:val="0000FF" w:themeColor="hyperlink"/>
+      <w:u w:val="single"/>
     </w:rPr>
   </w:style>
 </w:styles>

</xml_diff>